<commit_message>
Added third sentence and third comment to T-final.docx. Converted T-final.docx to txt format to trach changes.
</commit_message>
<xml_diff>
--- a/T-final.docx
+++ b/T-final.docx
@@ -64,8 +64,20 @@
           <w:lang w:val="en-US"/>
         </w:rPr>
       </w:pPr>
-      <w:bookmarkStart w:id="2" w:name="_GoBack"/>
-      <w:bookmarkEnd w:id="2"/>
+      <w:commentRangeStart w:id="2"/>
+      <w:r>
+        <w:rPr>
+          <w:lang w:val="en-US"/>
+        </w:rPr>
+        <w:t>This is a third sentence added to T-final body.</w:t>
+      </w:r>
+      <w:commentRangeEnd w:id="2"/>
+      <w:r>
+        <w:rPr>
+          <w:rStyle w:val="CommentReference"/>
+        </w:rPr>
+        <w:commentReference w:id="2"/>
+      </w:r>
     </w:p>
     <w:sectPr>
       <w:pgSz w:w="11900" w:h="16840"/>
@@ -116,6 +128,27 @@
       </w:pPr>
     </w:p>
   </w:comment>
+  <w:comment w:id="2" w:author="Jeremy Amin" w:date="2019-11-19T19:50:00Z" w:initials="JA">
+    <w:p>
+      <w:pPr>
+        <w:pStyle w:val="CommentText"/>
+      </w:pPr>
+      <w:r>
+        <w:rPr>
+          <w:rStyle w:val="CommentReference"/>
+        </w:rPr>
+        <w:annotationRef/>
+      </w:r>
+      <w:r>
+        <w:t xml:space="preserve">This is a third comment attached to the third sentence of </w:t>
+      </w:r>
+      <w:r>
+        <w:t>T-final.</w:t>
+      </w:r>
+      <w:bookmarkStart w:id="3" w:name="_GoBack"/>
+      <w:bookmarkEnd w:id="3"/>
+    </w:p>
+  </w:comment>
 </w:comments>
 </file>
 
@@ -123,6 +156,7 @@
 <w15:commentsEx xmlns:wpc="http://schemas.microsoft.com/office/word/2010/wordprocessingCanvas" xmlns:cx="http://schemas.microsoft.com/office/drawing/2014/chartex" xmlns:cx1="http://schemas.microsoft.com/office/drawing/2015/9/8/chartex" xmlns:cx2="http://schemas.microsoft.com/office/drawing/2015/10/21/chartex" xmlns:cx3="http://schemas.microsoft.com/office/drawing/2016/5/9/chartex" xmlns:cx4="http://schemas.microsoft.com/office/drawing/2016/5/10/chartex" xmlns:cx5="http://schemas.microsoft.com/office/drawing/2016/5/11/chartex" xmlns:cx6="http://schemas.microsoft.com/office/drawing/2016/5/12/chartex" xmlns:cx7="http://schemas.microsoft.com/office/drawing/2016/5/13/chartex" xmlns:cx8="http://schemas.microsoft.com/office/drawing/2016/5/14/chartex" xmlns:mc="http://schemas.openxmlformats.org/markup-compatibility/2006" xmlns:aink="http://schemas.microsoft.com/office/drawing/2016/ink" xmlns:am3d="http://schemas.microsoft.com/office/drawing/2017/model3d" xmlns:o="urn:schemas-microsoft-com:office:office" xmlns:r="http://schemas.openxmlformats.org/officeDocument/2006/relationships" xmlns:m="http://schemas.openxmlformats.org/officeDocument/2006/math" xmlns:v="urn:schemas-microsoft-com:vml" xmlns:wp14="http://schemas.microsoft.com/office/word/2010/wordprocessingDrawing" xmlns:wp="http://schemas.openxmlformats.org/drawingml/2006/wordprocessingDrawing" xmlns:w10="urn:schemas-microsoft-com:office:word" xmlns:w="http://schemas.openxmlformats.org/wordprocessingml/2006/main" xmlns:w14="http://schemas.microsoft.com/office/word/2010/wordml" xmlns:w15="http://schemas.microsoft.com/office/word/2012/wordml" xmlns:w16cid="http://schemas.microsoft.com/office/word/2016/wordml/cid" xmlns:w16se="http://schemas.microsoft.com/office/word/2015/wordml/symex" xmlns:wpg="http://schemas.microsoft.com/office/word/2010/wordprocessingGroup" xmlns:wpi="http://schemas.microsoft.com/office/word/2010/wordprocessingInk" xmlns:wne="http://schemas.microsoft.com/office/word/2006/wordml" xmlns:wps="http://schemas.microsoft.com/office/word/2010/wordprocessingShape" mc:Ignorable="w14 w15 w16se w16cid wp14">
   <w15:commentEx w15:paraId="2ED264FC" w15:done="0"/>
   <w15:commentEx w15:paraId="718832C3" w15:done="0"/>
+  <w15:commentEx w15:paraId="2891CEB9" w15:done="0"/>
 </w15:commentsEx>
 </file>
 
@@ -130,6 +164,7 @@
 <w16cid:commentsIds xmlns:wpc="http://schemas.microsoft.com/office/word/2010/wordprocessingCanvas" xmlns:cx="http://schemas.microsoft.com/office/drawing/2014/chartex" xmlns:cx1="http://schemas.microsoft.com/office/drawing/2015/9/8/chartex" xmlns:cx2="http://schemas.microsoft.com/office/drawing/2015/10/21/chartex" xmlns:cx3="http://schemas.microsoft.com/office/drawing/2016/5/9/chartex" xmlns:cx4="http://schemas.microsoft.com/office/drawing/2016/5/10/chartex" xmlns:cx5="http://schemas.microsoft.com/office/drawing/2016/5/11/chartex" xmlns:cx6="http://schemas.microsoft.com/office/drawing/2016/5/12/chartex" xmlns:cx7="http://schemas.microsoft.com/office/drawing/2016/5/13/chartex" xmlns:cx8="http://schemas.microsoft.com/office/drawing/2016/5/14/chartex" xmlns:mc="http://schemas.openxmlformats.org/markup-compatibility/2006" xmlns:aink="http://schemas.microsoft.com/office/drawing/2016/ink" xmlns:am3d="http://schemas.microsoft.com/office/drawing/2017/model3d" xmlns:o="urn:schemas-microsoft-com:office:office" xmlns:r="http://schemas.openxmlformats.org/officeDocument/2006/relationships" xmlns:m="http://schemas.openxmlformats.org/officeDocument/2006/math" xmlns:v="urn:schemas-microsoft-com:vml" xmlns:wp14="http://schemas.microsoft.com/office/word/2010/wordprocessingDrawing" xmlns:wp="http://schemas.openxmlformats.org/drawingml/2006/wordprocessingDrawing" xmlns:w10="urn:schemas-microsoft-com:office:word" xmlns:w="http://schemas.openxmlformats.org/wordprocessingml/2006/main" xmlns:w14="http://schemas.microsoft.com/office/word/2010/wordml" xmlns:w15="http://schemas.microsoft.com/office/word/2012/wordml" xmlns:w16cid="http://schemas.microsoft.com/office/word/2016/wordml/cid" xmlns:w16se="http://schemas.microsoft.com/office/word/2015/wordml/symex" xmlns:wpg="http://schemas.microsoft.com/office/word/2010/wordprocessingGroup" xmlns:wpi="http://schemas.microsoft.com/office/word/2010/wordprocessingInk" xmlns:wne="http://schemas.microsoft.com/office/word/2006/wordml" xmlns:wps="http://schemas.microsoft.com/office/word/2010/wordprocessingShape" mc:Ignorable="w14 w15 w16se w16cid wp14">
   <w16cid:commentId w16cid:paraId="2ED264FC" w16cid:durableId="217E7078"/>
   <w16cid:commentId w16cid:paraId="718832C3" w16cid:durableId="217E709A"/>
+  <w16cid:commentId w16cid:paraId="2891CEB9" w16cid:durableId="217EC604"/>
 </w16cid:commentsIds>
 </file>
 

</xml_diff>